<commit_message>
more writing on Grant
</commit_message>
<xml_diff>
--- a/writing/draft_grant_proposal.docx
+++ b/writing/draft_grant_proposal.docx
@@ -16,7 +16,7 @@
         <w:pStyle w:val="FirstParagraph"/>
       </w:pPr>
       <w:r>
-        <w:t xml:space="preserve">Difference of written summary and embedding summary.</w:t>
+        <w:t xml:space="preserve">The use of LLMs in research and business applications is on the rise.</w:t>
       </w:r>
     </w:p>
     <w:p>
@@ -24,6 +24,14 @@
         <w:pStyle w:val="BodyText"/>
       </w:pPr>
       <w:r>
+        <w:t xml:space="preserve">Prompt engineering can deliver miraculous results and illustrates the flexibility of LLMs. However, these strategies are difficult to replicate, as they are prone to uncertainty from the sampling process of an LLM, as well as to changes in the model, which are often managed by third parties. For a more robust use in business and academic applications, we need to develop a more systematic approach to the use of LLMs. One prominent application of LLMs is the engineering of features for other downstream tasks.</w:t>
+      </w:r>
+    </w:p>
+    <w:p>
+      <w:pPr>
+        <w:pStyle w:val="BodyText"/>
+      </w:pPr>
+      <w:r>
         <w:t xml:space="preserve">Learning summaries of text is a fundamental problem in natural language processing, and of special interest in the context of Large Language Models (LLMs). While current approaches aim at summarizing text with a written summary that is shorter than the original text, we propose a novel approach, which reverse engineers these summaries. Rather than prompting a LLM to write a summary of a given text, we perform an optimization to find the input embedding to this LLM, which maximizes the likelihood for the LLM to generate the given text.</w:t>
       </w:r>
     </w:p>
@@ -32,6 +40,40 @@
         <w:pStyle w:val="BodyText"/>
       </w:pPr>
       <w:r>
+        <w:t xml:space="preserve">Current approaches that summarize the information in a piece of text work in two different ways. The first, longer established, one is to make use of pretrained embeddings, such as BERT or Word2VEC (REF), to apply them to the tokens in the text and then aggregate these embeddings to a single vector. The second, more recent, approach is to use LLMs to generate a summary of the text. Here, we see a gap between these two approaches: While the former can deliver a deterministic numeric summary of the text, it is not clear how to use these summaries for the generation of new text. The latter, on the other hand, can generate new text, but the summary is not deterministic. In our research we aim to bridge this gap by finding a summary embedding that is both deterministic and can be used to generate new text.</w:t>
+      </w:r>
+    </w:p>
+    <w:p>
+      <w:pPr>
+        <w:pStyle w:val="BodyText"/>
+      </w:pPr>
+      <w:r>
+        <w:t xml:space="preserve">We can understand summaries of text in two different ways. First, we can understand them as a way to compress the information in a piece of text to a single vector or matrix. Second, we can understand them as a</w:t>
+      </w:r>
+      <w:r>
+        <w:t xml:space="preserve"> </w:t>
+      </w:r>
+      <w:r>
+        <w:t xml:space="preserve">“</w:t>
+      </w:r>
+      <w:r>
+        <w:t xml:space="preserve">written</w:t>
+      </w:r>
+      <w:r>
+        <w:t xml:space="preserve">”</w:t>
+      </w:r>
+      <w:r>
+        <w:t xml:space="preserve"> </w:t>
+      </w:r>
+      <w:r>
+        <w:t xml:space="preserve">summary, which is a piece of text that is shorter than the original text.</w:t>
+      </w:r>
+    </w:p>
+    <w:p>
+      <w:pPr>
+        <w:pStyle w:val="BodyText"/>
+      </w:pPr>
+      <w:r>
         <w:t xml:space="preserve">We aim to link these summary embeddings to consumer preferences, and plan to use these data to inform the generation of new claims for specific contexts.</w:t>
       </w:r>
     </w:p>
@@ -111,7 +153,7 @@
         <w:pStyle w:val="BodyText"/>
       </w:pPr>
       <w:r>
-        <w:t xml:space="preserve">Third,</w:t>
+        <w:t xml:space="preserve">In preliminary tests, we have found that these summary embeddings appear to be able to differentiate different styles of claims in the same domain.</w:t>
       </w:r>
     </w:p>
     <w:p>
@@ -119,11 +161,26 @@
         <w:pStyle w:val="BodyText"/>
       </w:pPr>
       <w:r>
-        <w:t xml:space="preserve">In preliminary tests, we have found that these summary embeddings appear to be able to differentiate different styles of claims in the same domain.</w:t>
+        <w:t xml:space="preserve">We believe this project fits the mission of Amazon Science’s Foundation Model Development call for proposals. As it investigates a novel training-framework, which aims to find embeddings that make the LLM generate a pre-determined text, it fits into Theme 2:</w:t>
+      </w:r>
+      <w:r>
+        <w:t xml:space="preserve"> </w:t>
+      </w:r>
+      <w:r>
+        <w:t xml:space="preserve">‘</w:t>
+      </w:r>
+      <w:r>
+        <w:t xml:space="preserve">Reducing the sensitivity to tweaks to the input prompt</w:t>
+      </w:r>
+      <w:r>
+        <w:t xml:space="preserve">’</w:t>
+      </w:r>
+      <w:r>
+        <w:t xml:space="preserve">.</w:t>
       </w:r>
     </w:p>
     <w:bookmarkEnd w:id="20"/>
-    <w:bookmarkStart w:id="22" w:name="methods"/>
+    <w:bookmarkStart w:id="23" w:name="methods"/>
     <w:p>
       <w:pPr>
         <w:pStyle w:val="Heading1"/>
@@ -929,8 +986,98 @@
         <w:t xml:space="preserve">, with the LLM and the current input embedding.</w:t>
       </w:r>
     </w:p>
+    <w:p>
+      <w:pPr>
+        <w:pStyle w:val="BodyText"/>
+      </w:pPr>
+      <w:r>
+        <w:t xml:space="preserve">Currently, we initialize the summary embedding as the element-wise average of the embedding of the target sequence. This speeds up the computation, compared to a randomly intialized embedding. We want to investigate further improvements to the implementation, such as computing the likelihood contributions of the tokens in a distributed fashion.</w:t>
+      </w:r>
+    </w:p>
     <w:bookmarkEnd w:id="21"/>
+    <w:bookmarkStart w:id="22" w:name="method-in-a-nutshell"/>
+    <w:p>
+      <w:pPr>
+        <w:pStyle w:val="Heading2"/>
+      </w:pPr>
+      <w:r>
+        <w:t xml:space="preserve">Method in a Nutshell</w:t>
+      </w:r>
+    </w:p>
     <w:bookmarkEnd w:id="22"/>
+    <w:bookmarkEnd w:id="23"/>
+    <w:bookmarkStart w:id="27" w:name="expectued-results"/>
+    <w:p>
+      <w:pPr>
+        <w:pStyle w:val="Heading1"/>
+      </w:pPr>
+      <w:r>
+        <w:t xml:space="preserve">Expectued Results</w:t>
+      </w:r>
+    </w:p>
+    <w:bookmarkStart w:id="24" w:name="goal"/>
+    <w:p>
+      <w:pPr>
+        <w:pStyle w:val="Heading2"/>
+      </w:pPr>
+      <w:r>
+        <w:t xml:space="preserve">Goal</w:t>
+      </w:r>
+    </w:p>
+    <w:p>
+      <w:pPr>
+        <w:pStyle w:val="FirstParagraph"/>
+      </w:pPr>
+      <w:r>
+        <w:t xml:space="preserve">Preliminary results show that we can find embeddings that generate the target sequence with a high likelihood. Upon investigating a small selection of the resulting embeddings, we find that they seem to capture inherent information of the target sequence, such as a specific writing style. When visualizing these embeddings, with the help of PCA, in a 2D space, we find that embedding of similar slogans tend to be close to each other.</w:t>
+      </w:r>
+    </w:p>
+    <w:p>
+      <w:pPr>
+        <w:pStyle w:val="BodyText"/>
+      </w:pPr>
+      <w:r>
+        <w:t xml:space="preserve">We want to investigate different variations of the training process, such as the use of a smaller neural network to generate the embeddings, allowing it to also learn about contextual variables, such as the author of the target sequence.</w:t>
+      </w:r>
+    </w:p>
+    <w:p>
+      <w:pPr>
+        <w:pStyle w:val="BodyText"/>
+      </w:pPr>
+      <w:r>
+        <w:t xml:space="preserve">Moving forward, we expect to find embeddings that can identify different writing styles across domains. We plan to use these embeddings to generate new text, for example by transfering a certain writing style from one domain to another. We also want to investigate whether linear combinations of embeddings can be used to generate new, meaningful, text and how this new text relates to the weighted input embeddings.</w:t>
+      </w:r>
+    </w:p>
+    <w:bookmarkEnd w:id="24"/>
+    <w:bookmarkStart w:id="25" w:name="status-quo"/>
+    <w:p>
+      <w:pPr>
+        <w:pStyle w:val="Heading2"/>
+      </w:pPr>
+      <w:r>
+        <w:t xml:space="preserve">Status quo</w:t>
+      </w:r>
+    </w:p>
+    <w:bookmarkEnd w:id="25"/>
+    <w:bookmarkStart w:id="26" w:name="future-work"/>
+    <w:p>
+      <w:pPr>
+        <w:pStyle w:val="Heading2"/>
+      </w:pPr>
+      <w:r>
+        <w:t xml:space="preserve">Future work</w:t>
+      </w:r>
+    </w:p>
+    <w:p>
+      <w:pPr>
+        <w:pStyle w:val="FirstParagraph"/>
+      </w:pPr>
+      <w:r>
+        <w:t xml:space="preserve">Since we are working within the real of LLMs, we aim to incorporate our training framework in the API of the HuggingFace Transformers library. This would ensure ease of use and adoption by other researchers and practitioners, and would allow us to scale our research to a larger set of LLMs.</w:t>
+      </w:r>
+    </w:p>
+    <w:bookmarkEnd w:id="26"/>
+    <w:bookmarkEnd w:id="27"/>
     <w:sectPr/>
   </w:body>
 </w:document>

</xml_diff>